<commit_message>
manual de configuracion modificado
</commit_message>
<xml_diff>
--- a/Especificación de Requerimientos de Software.docx
+++ b/Especificación de Requerimientos de Software.docx
@@ -686,12 +686,47 @@
           <w:color w:val="000000"/>
         </w:rPr>
       </w:pPr>
-      <w:r>
+    </w:p>
+    <w:p>
+      <w:pPr>
+        <w:pBdr>
+          <w:top w:val="nil"/>
+          <w:left w:val="nil"/>
+          <w:bottom w:val="nil"/>
+          <w:right w:val="nil"/>
+          <w:between w:val="nil"/>
+        </w:pBdr>
+        <w:spacing w:after="0" w:line="240" w:lineRule="auto"/>
         <w:rPr>
           <w:rFonts w:ascii="Arial" w:eastAsia="Arial" w:hAnsi="Arial" w:cs="Arial"/>
           <w:b/>
           <w:color w:val="000000"/>
         </w:rPr>
+      </w:pPr>
+    </w:p>
+    <w:p>
+      <w:pPr>
+        <w:pBdr>
+          <w:top w:val="nil"/>
+          <w:left w:val="nil"/>
+          <w:bottom w:val="nil"/>
+          <w:right w:val="nil"/>
+          <w:between w:val="nil"/>
+        </w:pBdr>
+        <w:spacing w:after="0" w:line="240" w:lineRule="auto"/>
+        <w:rPr>
+          <w:rFonts w:ascii="Arial" w:eastAsia="Arial" w:hAnsi="Arial" w:cs="Arial"/>
+          <w:b/>
+          <w:color w:val="000000"/>
+        </w:rPr>
+      </w:pPr>
+      <w:r>
+        <w:rPr>
+          <w:rFonts w:ascii="Arial" w:eastAsia="Arial" w:hAnsi="Arial" w:cs="Arial"/>
+          <w:b/>
+          <w:color w:val="000000"/>
+        </w:rPr>
+        <w:lastRenderedPageBreak/>
         <w:t>HISTORIAL DE REVISIÓN</w:t>
       </w:r>
     </w:p>
@@ -771,7 +806,6 @@
                 <w:b/>
                 <w:color w:val="000000"/>
               </w:rPr>
-              <w:lastRenderedPageBreak/>
               <w:t>VERSIÓN</w:t>
             </w:r>
           </w:p>
@@ -4615,77 +4649,6 @@
         </w:p>
         <w:p>
           <w:pPr>
-            <w:pStyle w:val="TDC1"/>
-            <w:tabs>
-              <w:tab w:val="right" w:pos="8828"/>
-            </w:tabs>
-            <w:rPr>
-              <w:rFonts w:asciiTheme="minorHAnsi" w:eastAsiaTheme="minorEastAsia" w:hAnsiTheme="minorHAnsi" w:cstheme="minorBidi"/>
-              <w:noProof/>
-            </w:rPr>
-          </w:pPr>
-          <w:hyperlink w:anchor="_Toc114483194" w:history="1">
-            <w:r>
-              <w:rPr>
-                <w:rStyle w:val="Hipervnculo"/>
-                <w:rFonts w:ascii="Arial" w:eastAsia="Arial" w:hAnsi="Arial" w:cs="Arial"/>
-                <w:b/>
-                <w:noProof/>
-              </w:rPr>
-              <w:t>6. Anexos</w:t>
-            </w:r>
-            <w:r>
-              <w:rPr>
-                <w:noProof/>
-                <w:webHidden/>
-              </w:rPr>
-              <w:tab/>
-            </w:r>
-            <w:r>
-              <w:rPr>
-                <w:noProof/>
-                <w:webHidden/>
-              </w:rPr>
-              <w:fldChar w:fldCharType="begin"/>
-            </w:r>
-            <w:r>
-              <w:rPr>
-                <w:noProof/>
-                <w:webHidden/>
-              </w:rPr>
-              <w:instrText xml:space="preserve"> PAGEREF _Toc114483194 \h </w:instrText>
-            </w:r>
-            <w:r>
-              <w:rPr>
-                <w:noProof/>
-                <w:webHidden/>
-              </w:rPr>
-            </w:r>
-            <w:r>
-              <w:rPr>
-                <w:noProof/>
-                <w:webHidden/>
-              </w:rPr>
-              <w:fldChar w:fldCharType="separate"/>
-            </w:r>
-            <w:r>
-              <w:rPr>
-                <w:noProof/>
-                <w:webHidden/>
-              </w:rPr>
-              <w:t>18</w:t>
-            </w:r>
-            <w:r>
-              <w:rPr>
-                <w:noProof/>
-                <w:webHidden/>
-              </w:rPr>
-              <w:fldChar w:fldCharType="end"/>
-            </w:r>
-          </w:hyperlink>
-        </w:p>
-        <w:p>
-          <w:pPr>
             <w:rPr>
               <w:rFonts w:ascii="Arial" w:eastAsia="Arial" w:hAnsi="Arial" w:cs="Arial"/>
             </w:rPr>
@@ -4694,6 +4657,7 @@
             <w:rPr>
               <w:rFonts w:ascii="Arial" w:hAnsi="Arial" w:cs="Arial"/>
             </w:rPr>
+            <w:lastRenderedPageBreak/>
             <w:fldChar w:fldCharType="end"/>
           </w:r>
         </w:p>
@@ -5116,19 +5080,28 @@
       </w:pPr>
       <w:bookmarkStart w:id="5" w:name="_heading=h.2vmnzdahte10" w:colFirst="0" w:colLast="0"/>
       <w:bookmarkEnd w:id="5"/>
+      <w:proofErr w:type="spellStart"/>
       <w:r>
         <w:rPr>
           <w:rFonts w:ascii="Arial" w:eastAsia="Arial" w:hAnsi="Arial" w:cs="Arial"/>
           <w:b/>
         </w:rPr>
-        <w:t xml:space="preserve">Frontend: </w:t>
+        <w:t>Frontend</w:t>
+      </w:r>
+      <w:proofErr w:type="spellEnd"/>
+      <w:r>
+        <w:rPr>
+          <w:rFonts w:ascii="Arial" w:eastAsia="Arial" w:hAnsi="Arial" w:cs="Arial"/>
+          <w:b/>
+        </w:rPr>
+        <w:t xml:space="preserve">: </w:t>
       </w:r>
       <w:r>
         <w:rPr>
           <w:rFonts w:ascii="Arial" w:eastAsia="Arial" w:hAnsi="Arial" w:cs="Arial"/>
           <w:highlight w:val="white"/>
         </w:rPr>
-        <w:t>Frontend es la parte de un sitio web que interactúa con los usuarios, por eso decimos que está del lado del cliente.</w:t>
+        <w:t>es la parte de un sitio web que interactúa con los usuarios, por eso decimos que está del lado del cliente.</w:t>
       </w:r>
     </w:p>
     <w:p>
@@ -5343,7 +5316,27 @@
           <w:sz w:val="22"/>
           <w:szCs w:val="22"/>
         </w:rPr>
-        <w:t>, y si tienes interés en convertirte en backend web developer con este lenguaje, necesitarás conocerlo y estar al tanto del impacto que está teniendo este proyecto en las aplicaciones con características </w:t>
+        <w:t xml:space="preserve">, y si tienes interés en convertirte en backend web </w:t>
+      </w:r>
+      <w:proofErr w:type="spellStart"/>
+      <w:r>
+        <w:rPr>
+          <w:rFonts w:ascii="Arial" w:hAnsi="Arial" w:cs="Arial"/>
+          <w:color w:val="000000" w:themeColor="text1"/>
+          <w:sz w:val="22"/>
+          <w:szCs w:val="22"/>
+        </w:rPr>
+        <w:t>developer</w:t>
+      </w:r>
+      <w:proofErr w:type="spellEnd"/>
+      <w:r>
+        <w:rPr>
+          <w:rFonts w:ascii="Arial" w:hAnsi="Arial" w:cs="Arial"/>
+          <w:color w:val="000000" w:themeColor="text1"/>
+          <w:sz w:val="22"/>
+          <w:szCs w:val="22"/>
+        </w:rPr>
+        <w:t xml:space="preserve"> con este lenguaje, necesitarás conocerlo y estar al tanto del impacto que está teniendo este proyecto en las aplicaciones con características </w:t>
       </w:r>
       <w:r>
         <w:rPr>
@@ -5860,23 +5853,7 @@
           <w:color w:val="000000" w:themeColor="text1"/>
           <w:shd w:val="clear" w:color="auto" w:fill="FFFFFF"/>
         </w:rPr>
-        <w:t xml:space="preserve">React es una biblioteca </w:t>
-      </w:r>
-      <w:r>
-        <w:rPr>
-          <w:rFonts w:ascii="Arial" w:hAnsi="Arial" w:cs="Arial"/>
-          <w:color w:val="000000" w:themeColor="text1"/>
-          <w:shd w:val="clear" w:color="auto" w:fill="FFFFFF"/>
-        </w:rPr>
-        <w:t>JavaScript</w:t>
-      </w:r>
-      <w:r>
-        <w:rPr>
-          <w:rFonts w:ascii="Arial" w:hAnsi="Arial" w:cs="Arial"/>
-          <w:color w:val="000000" w:themeColor="text1"/>
-          <w:shd w:val="clear" w:color="auto" w:fill="FFFFFF"/>
-        </w:rPr>
-        <w:t xml:space="preserve"> de código abierto diseñada para crear interfaces de usuario con el objetivo de facilitar el desarrollo de aplicaciones en una sola página. Es mantenido por Facebook y la comunidad de software libre. En el proyecto hay más de mil desarrolladores libres</w:t>
+        <w:t>React es una biblioteca JavaScript de código abierto diseñada para crear interfaces de usuario con el objetivo de facilitar el desarrollo de aplicaciones en una sola página. Es mantenido por Facebook y la comunidad de software libre. En el proyecto hay más de mil desarrolladores libres</w:t>
       </w:r>
     </w:p>
     <w:p>
@@ -6047,7 +6024,23 @@
                 <w:b/>
                 <w:color w:val="000000"/>
               </w:rPr>
-              <w:t>Tipo (Responsable/ Involucrado)</w:t>
+              <w:t>Tipo (</w:t>
+            </w:r>
+            <w:r>
+              <w:rPr>
+                <w:rFonts w:ascii="Arial" w:eastAsia="Arial" w:hAnsi="Arial" w:cs="Arial"/>
+                <w:b/>
+                <w:color w:val="000000"/>
+              </w:rPr>
+              <w:t>responsable</w:t>
+            </w:r>
+            <w:r>
+              <w:rPr>
+                <w:rFonts w:ascii="Arial" w:eastAsia="Arial" w:hAnsi="Arial" w:cs="Arial"/>
+                <w:b/>
+                <w:color w:val="000000"/>
+              </w:rPr>
+              <w:t>/ Involucrado)</w:t>
             </w:r>
           </w:p>
         </w:tc>
@@ -6329,7 +6322,16 @@
                 <w:color w:val="000000"/>
                 <w:highlight w:val="white"/>
               </w:rPr>
-              <w:t>juan David Marin</w:t>
+              <w:t xml:space="preserve">juan David </w:t>
+            </w:r>
+            <w:r>
+              <w:rPr>
+                <w:rFonts w:ascii="Arial" w:eastAsia="Arial" w:hAnsi="Arial" w:cs="Arial"/>
+                <w:i/>
+                <w:color w:val="000000"/>
+                <w:highlight w:val="white"/>
+              </w:rPr>
+              <w:t>Marín</w:t>
             </w:r>
           </w:p>
           <w:p>
@@ -7565,7 +7567,23 @@
                 <w:rFonts w:ascii="Arial" w:eastAsia="Arial" w:hAnsi="Arial" w:cs="Arial"/>
                 <w:color w:val="202124"/>
               </w:rPr>
-              <w:t>En esta ventana podremos encontrar toda la información principal de la pagina y las opciones de iniciar sesión o registrarse.</w:t>
+              <w:t xml:space="preserve">En esta ventana podremos encontrar toda la información principal de la </w:t>
+            </w:r>
+            <w:proofErr w:type="spellStart"/>
+            <w:r>
+              <w:rPr>
+                <w:rFonts w:ascii="Arial" w:eastAsia="Arial" w:hAnsi="Arial" w:cs="Arial"/>
+                <w:color w:val="202124"/>
+              </w:rPr>
+              <w:t>pagina</w:t>
+            </w:r>
+            <w:proofErr w:type="spellEnd"/>
+            <w:r>
+              <w:rPr>
+                <w:rFonts w:ascii="Arial" w:eastAsia="Arial" w:hAnsi="Arial" w:cs="Arial"/>
+                <w:color w:val="202124"/>
+              </w:rPr>
+              <w:t xml:space="preserve"> y las opciones de iniciar sesión o registrarse.</w:t>
             </w:r>
           </w:p>
         </w:tc>
@@ -8150,6 +8168,394 @@
                 <w:color w:val="202124"/>
               </w:rPr>
               <w:t>Aquí podrás agendar una cita en cualquiera de las veterinarias y te pedirá una información para continuar con el proceso.</w:t>
+            </w:r>
+          </w:p>
+        </w:tc>
+      </w:tr>
+      <w:tr>
+        <w:trPr>
+          <w:trHeight w:val="1412"/>
+        </w:trPr>
+        <w:tc>
+          <w:tcPr>
+            <w:tcW w:w="2985" w:type="dxa"/>
+            <w:shd w:val="clear" w:color="auto" w:fill="auto"/>
+            <w:tcMar>
+              <w:top w:w="100" w:type="dxa"/>
+              <w:left w:w="100" w:type="dxa"/>
+              <w:bottom w:w="100" w:type="dxa"/>
+              <w:right w:w="100" w:type="dxa"/>
+            </w:tcMar>
+          </w:tcPr>
+          <w:p>
+            <w:pPr>
+              <w:spacing w:after="0" w:line="360" w:lineRule="auto"/>
+              <w:rPr>
+                <w:rFonts w:ascii="Arial" w:eastAsia="Arial" w:hAnsi="Arial" w:cs="Arial"/>
+                <w:b/>
+                <w:color w:val="202124"/>
+              </w:rPr>
+            </w:pPr>
+          </w:p>
+          <w:p>
+            <w:pPr>
+              <w:rPr>
+                <w:rFonts w:ascii="Arial" w:eastAsia="Arial" w:hAnsi="Arial" w:cs="Arial"/>
+                <w:b/>
+                <w:bCs/>
+              </w:rPr>
+            </w:pPr>
+            <w:r>
+              <w:rPr>
+                <w:rFonts w:ascii="Arial" w:eastAsia="Arial" w:hAnsi="Arial" w:cs="Arial"/>
+                <w:b/>
+                <w:bCs/>
+              </w:rPr>
+              <w:t>Administrar clínica</w:t>
+            </w:r>
+          </w:p>
+        </w:tc>
+        <w:tc>
+          <w:tcPr>
+            <w:tcW w:w="7470" w:type="dxa"/>
+            <w:shd w:val="clear" w:color="auto" w:fill="auto"/>
+            <w:tcMar>
+              <w:top w:w="100" w:type="dxa"/>
+              <w:left w:w="100" w:type="dxa"/>
+              <w:bottom w:w="100" w:type="dxa"/>
+              <w:right w:w="100" w:type="dxa"/>
+            </w:tcMar>
+          </w:tcPr>
+          <w:p>
+            <w:pPr>
+              <w:spacing w:after="0" w:line="360" w:lineRule="auto"/>
+              <w:rPr>
+                <w:rFonts w:ascii="Arial" w:eastAsia="Arial" w:hAnsi="Arial" w:cs="Arial"/>
+                <w:color w:val="202124"/>
+              </w:rPr>
+            </w:pPr>
+            <w:r>
+              <w:rPr>
+                <w:rFonts w:ascii="Arial" w:eastAsia="Arial" w:hAnsi="Arial" w:cs="Arial"/>
+                <w:color w:val="202124"/>
+              </w:rPr>
+              <w:t>Cada clínica podrá ver la información y puede modificar sus datos</w:t>
+            </w:r>
+          </w:p>
+        </w:tc>
+      </w:tr>
+      <w:tr>
+        <w:trPr>
+          <w:trHeight w:val="1412"/>
+        </w:trPr>
+        <w:tc>
+          <w:tcPr>
+            <w:tcW w:w="2985" w:type="dxa"/>
+            <w:shd w:val="clear" w:color="auto" w:fill="auto"/>
+            <w:tcMar>
+              <w:top w:w="100" w:type="dxa"/>
+              <w:left w:w="100" w:type="dxa"/>
+              <w:bottom w:w="100" w:type="dxa"/>
+              <w:right w:w="100" w:type="dxa"/>
+            </w:tcMar>
+          </w:tcPr>
+          <w:p>
+            <w:pPr>
+              <w:spacing w:after="0" w:line="360" w:lineRule="auto"/>
+              <w:rPr>
+                <w:rFonts w:ascii="Arial" w:eastAsia="Arial" w:hAnsi="Arial" w:cs="Arial"/>
+                <w:b/>
+                <w:color w:val="202124"/>
+              </w:rPr>
+            </w:pPr>
+            <w:r>
+              <w:rPr>
+                <w:rFonts w:ascii="Arial" w:eastAsia="Arial" w:hAnsi="Arial" w:cs="Arial"/>
+                <w:b/>
+                <w:color w:val="202124"/>
+              </w:rPr>
+              <w:t>Horarios de clínica</w:t>
+            </w:r>
+          </w:p>
+        </w:tc>
+        <w:tc>
+          <w:tcPr>
+            <w:tcW w:w="7470" w:type="dxa"/>
+            <w:shd w:val="clear" w:color="auto" w:fill="auto"/>
+            <w:tcMar>
+              <w:top w:w="100" w:type="dxa"/>
+              <w:left w:w="100" w:type="dxa"/>
+              <w:bottom w:w="100" w:type="dxa"/>
+              <w:right w:w="100" w:type="dxa"/>
+            </w:tcMar>
+          </w:tcPr>
+          <w:p>
+            <w:pPr>
+              <w:spacing w:after="0" w:line="360" w:lineRule="auto"/>
+              <w:rPr>
+                <w:rFonts w:ascii="Arial" w:eastAsia="Arial" w:hAnsi="Arial" w:cs="Arial"/>
+                <w:color w:val="202124"/>
+              </w:rPr>
+            </w:pPr>
+            <w:r>
+              <w:rPr>
+                <w:rFonts w:ascii="Arial" w:eastAsia="Arial" w:hAnsi="Arial" w:cs="Arial"/>
+                <w:color w:val="202124"/>
+              </w:rPr>
+              <w:t>En este apartado la clínica podrá ver y actualizar sus horarios de atención</w:t>
+            </w:r>
+          </w:p>
+        </w:tc>
+      </w:tr>
+      <w:tr>
+        <w:trPr>
+          <w:trHeight w:val="1412"/>
+        </w:trPr>
+        <w:tc>
+          <w:tcPr>
+            <w:tcW w:w="2985" w:type="dxa"/>
+            <w:shd w:val="clear" w:color="auto" w:fill="auto"/>
+            <w:tcMar>
+              <w:top w:w="100" w:type="dxa"/>
+              <w:left w:w="100" w:type="dxa"/>
+              <w:bottom w:w="100" w:type="dxa"/>
+              <w:right w:w="100" w:type="dxa"/>
+            </w:tcMar>
+          </w:tcPr>
+          <w:p>
+            <w:pPr>
+              <w:spacing w:after="0" w:line="360" w:lineRule="auto"/>
+              <w:rPr>
+                <w:rFonts w:ascii="Arial" w:eastAsia="Arial" w:hAnsi="Arial" w:cs="Arial"/>
+                <w:b/>
+                <w:color w:val="202124"/>
+              </w:rPr>
+            </w:pPr>
+            <w:r>
+              <w:rPr>
+                <w:rFonts w:ascii="Arial" w:eastAsia="Arial" w:hAnsi="Arial" w:cs="Arial"/>
+                <w:b/>
+                <w:color w:val="202124"/>
+              </w:rPr>
+              <w:t>Horarios de veterinario</w:t>
+            </w:r>
+          </w:p>
+        </w:tc>
+        <w:tc>
+          <w:tcPr>
+            <w:tcW w:w="7470" w:type="dxa"/>
+            <w:shd w:val="clear" w:color="auto" w:fill="auto"/>
+            <w:tcMar>
+              <w:top w:w="100" w:type="dxa"/>
+              <w:left w:w="100" w:type="dxa"/>
+              <w:bottom w:w="100" w:type="dxa"/>
+              <w:right w:w="100" w:type="dxa"/>
+            </w:tcMar>
+          </w:tcPr>
+          <w:p>
+            <w:pPr>
+              <w:spacing w:after="0" w:line="360" w:lineRule="auto"/>
+              <w:rPr>
+                <w:rFonts w:ascii="Arial" w:eastAsia="Arial" w:hAnsi="Arial" w:cs="Arial"/>
+                <w:color w:val="202124"/>
+              </w:rPr>
+            </w:pPr>
+            <w:r>
+              <w:rPr>
+                <w:rFonts w:ascii="Arial" w:eastAsia="Arial" w:hAnsi="Arial" w:cs="Arial"/>
+                <w:color w:val="202124"/>
+              </w:rPr>
+              <w:t>En este apartado la clínica podrá modificar los horarios de cada uno de los veterinarios</w:t>
+            </w:r>
+          </w:p>
+        </w:tc>
+      </w:tr>
+      <w:tr>
+        <w:trPr>
+          <w:trHeight w:val="1412"/>
+        </w:trPr>
+        <w:tc>
+          <w:tcPr>
+            <w:tcW w:w="2985" w:type="dxa"/>
+            <w:shd w:val="clear" w:color="auto" w:fill="auto"/>
+            <w:tcMar>
+              <w:top w:w="100" w:type="dxa"/>
+              <w:left w:w="100" w:type="dxa"/>
+              <w:bottom w:w="100" w:type="dxa"/>
+              <w:right w:w="100" w:type="dxa"/>
+            </w:tcMar>
+          </w:tcPr>
+          <w:p>
+            <w:pPr>
+              <w:spacing w:after="0" w:line="360" w:lineRule="auto"/>
+              <w:rPr>
+                <w:rFonts w:ascii="Arial" w:eastAsia="Arial" w:hAnsi="Arial" w:cs="Arial"/>
+                <w:b/>
+                <w:color w:val="202124"/>
+              </w:rPr>
+            </w:pPr>
+            <w:r>
+              <w:rPr>
+                <w:rFonts w:ascii="Arial" w:eastAsia="Arial" w:hAnsi="Arial" w:cs="Arial"/>
+                <w:b/>
+                <w:color w:val="202124"/>
+              </w:rPr>
+              <w:t>Perfil de veterinario</w:t>
+            </w:r>
+          </w:p>
+        </w:tc>
+        <w:tc>
+          <w:tcPr>
+            <w:tcW w:w="7470" w:type="dxa"/>
+            <w:shd w:val="clear" w:color="auto" w:fill="auto"/>
+            <w:tcMar>
+              <w:top w:w="100" w:type="dxa"/>
+              <w:left w:w="100" w:type="dxa"/>
+              <w:bottom w:w="100" w:type="dxa"/>
+              <w:right w:w="100" w:type="dxa"/>
+            </w:tcMar>
+          </w:tcPr>
+          <w:p>
+            <w:pPr>
+              <w:spacing w:after="0" w:line="360" w:lineRule="auto"/>
+              <w:rPr>
+                <w:rFonts w:ascii="Arial" w:eastAsia="Arial" w:hAnsi="Arial" w:cs="Arial"/>
+                <w:color w:val="202124"/>
+              </w:rPr>
+            </w:pPr>
+            <w:r>
+              <w:rPr>
+                <w:rFonts w:ascii="Arial" w:eastAsia="Arial" w:hAnsi="Arial" w:cs="Arial"/>
+                <w:color w:val="202124"/>
+              </w:rPr>
+              <w:t>El veterinario podrá modificar su información y poder ver sus citas pendientes</w:t>
+            </w:r>
+          </w:p>
+        </w:tc>
+      </w:tr>
+      <w:tr>
+        <w:trPr>
+          <w:trHeight w:val="1412"/>
+        </w:trPr>
+        <w:tc>
+          <w:tcPr>
+            <w:tcW w:w="2985" w:type="dxa"/>
+            <w:shd w:val="clear" w:color="auto" w:fill="auto"/>
+            <w:tcMar>
+              <w:top w:w="100" w:type="dxa"/>
+              <w:left w:w="100" w:type="dxa"/>
+              <w:bottom w:w="100" w:type="dxa"/>
+              <w:right w:w="100" w:type="dxa"/>
+            </w:tcMar>
+          </w:tcPr>
+          <w:p>
+            <w:pPr>
+              <w:spacing w:after="0" w:line="360" w:lineRule="auto"/>
+              <w:rPr>
+                <w:rFonts w:ascii="Arial" w:eastAsia="Arial" w:hAnsi="Arial" w:cs="Arial"/>
+                <w:b/>
+                <w:color w:val="202124"/>
+              </w:rPr>
+            </w:pPr>
+            <w:r>
+              <w:rPr>
+                <w:rFonts w:ascii="Arial" w:eastAsia="Arial" w:hAnsi="Arial" w:cs="Arial"/>
+                <w:b/>
+                <w:color w:val="202124"/>
+              </w:rPr>
+              <w:lastRenderedPageBreak/>
+              <w:t>Recuperar contraseña</w:t>
+            </w:r>
+          </w:p>
+        </w:tc>
+        <w:tc>
+          <w:tcPr>
+            <w:tcW w:w="7470" w:type="dxa"/>
+            <w:shd w:val="clear" w:color="auto" w:fill="auto"/>
+            <w:tcMar>
+              <w:top w:w="100" w:type="dxa"/>
+              <w:left w:w="100" w:type="dxa"/>
+              <w:bottom w:w="100" w:type="dxa"/>
+              <w:right w:w="100" w:type="dxa"/>
+            </w:tcMar>
+          </w:tcPr>
+          <w:p>
+            <w:pPr>
+              <w:spacing w:after="0" w:line="360" w:lineRule="auto"/>
+              <w:rPr>
+                <w:rFonts w:ascii="Arial" w:eastAsia="Arial" w:hAnsi="Arial" w:cs="Arial"/>
+                <w:color w:val="202124"/>
+              </w:rPr>
+            </w:pPr>
+            <w:r>
+              <w:rPr>
+                <w:rFonts w:ascii="Arial" w:eastAsia="Arial" w:hAnsi="Arial" w:cs="Arial"/>
+                <w:color w:val="202124"/>
+              </w:rPr>
+              <w:t>En esta sección cualquier tipo de usuario podrá ingresar y recuperar su contraseña en caso de que sea necesario.</w:t>
+            </w:r>
+          </w:p>
+        </w:tc>
+      </w:tr>
+      <w:tr>
+        <w:trPr>
+          <w:trHeight w:val="1412"/>
+        </w:trPr>
+        <w:tc>
+          <w:tcPr>
+            <w:tcW w:w="2985" w:type="dxa"/>
+            <w:shd w:val="clear" w:color="auto" w:fill="auto"/>
+            <w:tcMar>
+              <w:top w:w="100" w:type="dxa"/>
+              <w:left w:w="100" w:type="dxa"/>
+              <w:bottom w:w="100" w:type="dxa"/>
+              <w:right w:w="100" w:type="dxa"/>
+            </w:tcMar>
+          </w:tcPr>
+          <w:p>
+            <w:pPr>
+              <w:spacing w:after="0" w:line="360" w:lineRule="auto"/>
+              <w:rPr>
+                <w:rFonts w:ascii="Arial" w:eastAsia="Arial" w:hAnsi="Arial" w:cs="Arial"/>
+                <w:b/>
+                <w:color w:val="202124"/>
+              </w:rPr>
+            </w:pPr>
+            <w:r>
+              <w:rPr>
+                <w:rFonts w:ascii="Arial" w:eastAsia="Arial" w:hAnsi="Arial" w:cs="Arial"/>
+                <w:b/>
+                <w:color w:val="202124"/>
+              </w:rPr>
+              <w:t>Peticiones al administrador</w:t>
+            </w:r>
+          </w:p>
+        </w:tc>
+        <w:tc>
+          <w:tcPr>
+            <w:tcW w:w="7470" w:type="dxa"/>
+            <w:shd w:val="clear" w:color="auto" w:fill="auto"/>
+            <w:tcMar>
+              <w:top w:w="100" w:type="dxa"/>
+              <w:left w:w="100" w:type="dxa"/>
+              <w:bottom w:w="100" w:type="dxa"/>
+              <w:right w:w="100" w:type="dxa"/>
+            </w:tcMar>
+          </w:tcPr>
+          <w:p>
+            <w:pPr>
+              <w:spacing w:after="0" w:line="360" w:lineRule="auto"/>
+              <w:rPr>
+                <w:rFonts w:ascii="Arial" w:eastAsia="Arial" w:hAnsi="Arial" w:cs="Arial"/>
+                <w:color w:val="202124"/>
+              </w:rPr>
+            </w:pPr>
+            <w:r>
+              <w:rPr>
+                <w:rFonts w:ascii="Arial" w:eastAsia="Arial" w:hAnsi="Arial" w:cs="Arial"/>
+                <w:color w:val="202124"/>
+              </w:rPr>
+              <w:t>En este apartado el administrador podrá ver la información de todos los usuarios registrados en el aplicativo</w:t>
             </w:r>
           </w:p>
         </w:tc>
@@ -8355,7 +8761,6 @@
         <w:rPr>
           <w:rFonts w:ascii="Arial" w:eastAsia="Arial" w:hAnsi="Arial" w:cs="Arial"/>
         </w:rPr>
-        <w:lastRenderedPageBreak/>
         <w:t>El sistema permitirá registrar todas tus mascotas y llevarles el control de las mismas.</w:t>
       </w:r>
     </w:p>
@@ -8458,6 +8863,14 @@
         </w:rPr>
         <w:t xml:space="preserve">La aplicación permitirá visualizar las veterinarias registradas </w:t>
       </w:r>
+    </w:p>
+    <w:p>
+      <w:pPr>
+        <w:ind w:left="720"/>
+        <w:rPr>
+          <w:rFonts w:ascii="Arial" w:eastAsia="Arial" w:hAnsi="Arial" w:cs="Arial"/>
+        </w:rPr>
+      </w:pPr>
     </w:p>
     <w:p>
       <w:pPr>
@@ -8607,17 +9020,8 @@
           <w:rFonts w:ascii="Arial" w:eastAsia="Arial" w:hAnsi="Arial" w:cs="Arial"/>
           <w:color w:val="202124"/>
         </w:rPr>
-        <w:t>Centro de agendamiento: Aquí se tiene el acceso a los horarios de la clínica veterinaria y se brinda la posibilidad de apartar la cita en los horarios disponibles.</w:t>
+        <w:t>Centro de agendamiento: Aquí se tiene el acceso a los horarios de la clínica veterinaria y se brinda la posibilidad de apartar la cita en los horarios disponibles</w:t>
       </w:r>
-    </w:p>
-    <w:p>
-      <w:pPr>
-        <w:pStyle w:val="Ttulo3"/>
-        <w:rPr>
-          <w:rFonts w:ascii="Arial" w:eastAsia="Arial" w:hAnsi="Arial" w:cs="Arial"/>
-          <w:color w:val="000000"/>
-        </w:rPr>
-      </w:pPr>
     </w:p>
     <w:p>
       <w:pPr>
@@ -8629,7 +9033,6 @@
           <w:between w:val="nil"/>
         </w:pBdr>
         <w:spacing w:after="0" w:line="276" w:lineRule="auto"/>
-        <w:ind w:left="1728"/>
         <w:jc w:val="both"/>
         <w:rPr>
           <w:rFonts w:ascii="Arial" w:eastAsia="Arial" w:hAnsi="Arial" w:cs="Arial"/>
@@ -8685,7 +9088,23 @@
           <w:b w:val="0"/>
           <w:color w:val="000000"/>
         </w:rPr>
-        <w:t>Está pensado para ser utilizado por cualquier tipo de usuario que desee tomar esta alternativa para el agendamiento de citas, y el administrador que se va encargar de todas las autorizaciones</w:t>
+        <w:t xml:space="preserve">Está pensado para ser utilizado por cualquier tipo de usuario que desee tomar esta alternativa para el agendamiento de citas, y el administrador que se </w:t>
+      </w:r>
+      <w:r>
+        <w:rPr>
+          <w:rFonts w:ascii="Arial" w:eastAsia="Arial" w:hAnsi="Arial" w:cs="Arial"/>
+          <w:b w:val="0"/>
+          <w:color w:val="000000"/>
+        </w:rPr>
+        <w:t>va a</w:t>
+      </w:r>
+      <w:r>
+        <w:rPr>
+          <w:rFonts w:ascii="Arial" w:eastAsia="Arial" w:hAnsi="Arial" w:cs="Arial"/>
+          <w:b w:val="0"/>
+          <w:color w:val="000000"/>
+        </w:rPr>
+        <w:t xml:space="preserve"> encargar de todas las autorizaciones</w:t>
       </w:r>
       <w:bookmarkEnd w:id="29"/>
       <w:r>
@@ -8752,6 +9171,7 @@
         <w:rPr>
           <w:rFonts w:ascii="Arial" w:eastAsia="Arial" w:hAnsi="Arial" w:cs="Arial"/>
         </w:rPr>
+        <w:lastRenderedPageBreak/>
         <w:t xml:space="preserve">Basado en lo anterior a continuación se presenta la especificación de   requisitos del sistema </w:t>
       </w:r>
       <w:r>
@@ -11452,7 +11872,19 @@
         <w:rPr>
           <w:rFonts w:ascii="Arial" w:eastAsia="Arial" w:hAnsi="Arial" w:cs="Arial"/>
         </w:rPr>
-        <w:t xml:space="preserve">Los requisitos Técnicos giran en torno a los aspectos técnicos a tener en cuenta para el correcto   funcionamiento   del   sistema,   en   estos   se   contemplan   el   uso   de   </w:t>
+        <w:t xml:space="preserve">Los requisitos Técnicos giran en torno a los aspectos técnicos a tener en cuenta para el correcto   funcionamiento   del   </w:t>
+      </w:r>
+      <w:r>
+        <w:rPr>
+          <w:rFonts w:ascii="Arial" w:eastAsia="Arial" w:hAnsi="Arial" w:cs="Arial"/>
+        </w:rPr>
+        <w:t xml:space="preserve">sistema,  </w:t>
+      </w:r>
+      <w:r>
+        <w:rPr>
+          <w:rFonts w:ascii="Arial" w:eastAsia="Arial" w:hAnsi="Arial" w:cs="Arial"/>
+        </w:rPr>
+        <w:t xml:space="preserve">en   estos   se   contemplan   el   uso   de   </w:t>
       </w:r>
       <w:r>
         <w:rPr>
@@ -13946,7 +14378,21 @@
                 <w:rFonts w:ascii="Arial" w:eastAsia="Arial" w:hAnsi="Arial" w:cs="Arial"/>
                 <w:color w:val="000000"/>
               </w:rPr>
-              <w:t xml:space="preserve"> un usuario deberá  ser menor a 2   minutos en cualquier funcionalidad</w:t>
+              <w:t xml:space="preserve"> un usuario </w:t>
+            </w:r>
+            <w:r>
+              <w:rPr>
+                <w:rFonts w:ascii="Arial" w:eastAsia="Arial" w:hAnsi="Arial" w:cs="Arial"/>
+                <w:color w:val="000000"/>
+              </w:rPr>
+              <w:t>deberá ser</w:t>
+            </w:r>
+            <w:r>
+              <w:rPr>
+                <w:rFonts w:ascii="Arial" w:eastAsia="Arial" w:hAnsi="Arial" w:cs="Arial"/>
+                <w:color w:val="000000"/>
+              </w:rPr>
+              <w:t xml:space="preserve"> menor a 2   minutos en cualquier funcionalidad</w:t>
             </w:r>
           </w:p>
           <w:p>
@@ -14861,96 +15307,6 @@
               </w:rPr>
             </w:pPr>
           </w:p>
-          <w:p>
-            <w:pPr>
-              <w:pBdr>
-                <w:top w:val="nil"/>
-                <w:left w:val="nil"/>
-                <w:bottom w:val="nil"/>
-                <w:right w:val="nil"/>
-                <w:between w:val="nil"/>
-              </w:pBdr>
-              <w:spacing w:line="276" w:lineRule="auto"/>
-              <w:jc w:val="both"/>
-              <w:rPr>
-                <w:rFonts w:ascii="Arial" w:eastAsia="Arial" w:hAnsi="Arial" w:cs="Arial"/>
-                <w:color w:val="000000"/>
-              </w:rPr>
-            </w:pPr>
-          </w:p>
-        </w:tc>
-      </w:tr>
-      <w:tr>
-        <w:tc>
-          <w:tcPr>
-            <w:tcW w:w="8978" w:type="dxa"/>
-            <w:gridSpan w:val="2"/>
-          </w:tcPr>
-          <w:p>
-            <w:pPr>
-              <w:pStyle w:val="Ttulo3"/>
-              <w:outlineLvl w:val="2"/>
-              <w:rPr>
-                <w:rFonts w:ascii="Arial" w:eastAsia="Arial" w:hAnsi="Arial" w:cs="Arial"/>
-                <w:color w:val="000000"/>
-              </w:rPr>
-            </w:pPr>
-            <w:bookmarkStart w:id="47" w:name="_Toc114483191"/>
-            <w:r>
-              <w:rPr>
-                <w:rFonts w:ascii="Arial" w:eastAsia="Arial" w:hAnsi="Arial" w:cs="Arial"/>
-                <w:color w:val="000000"/>
-              </w:rPr>
-              <w:t>Soportabilidad y operatividad</w:t>
-            </w:r>
-            <w:bookmarkEnd w:id="47"/>
-          </w:p>
-          <w:p>
-            <w:pPr>
-              <w:jc w:val="both"/>
-              <w:rPr>
-                <w:rFonts w:ascii="Arial" w:eastAsia="Arial" w:hAnsi="Arial" w:cs="Arial"/>
-                <w:i/>
-                <w:color w:val="0000FF"/>
-              </w:rPr>
-            </w:pPr>
-          </w:p>
-        </w:tc>
-      </w:tr>
-      <w:tr>
-        <w:tc>
-          <w:tcPr>
-            <w:tcW w:w="4489" w:type="dxa"/>
-          </w:tcPr>
-          <w:p>
-            <w:pPr>
-              <w:pBdr>
-                <w:top w:val="nil"/>
-                <w:left w:val="nil"/>
-                <w:bottom w:val="nil"/>
-                <w:right w:val="nil"/>
-                <w:between w:val="nil"/>
-              </w:pBdr>
-              <w:spacing w:line="276" w:lineRule="auto"/>
-              <w:jc w:val="both"/>
-              <w:rPr>
-                <w:rFonts w:ascii="Arial" w:eastAsia="Arial" w:hAnsi="Arial" w:cs="Arial"/>
-                <w:color w:val="000000"/>
-              </w:rPr>
-            </w:pPr>
-            <w:r>
-              <w:rPr>
-                <w:rFonts w:ascii="Arial" w:eastAsia="Arial" w:hAnsi="Arial" w:cs="Arial"/>
-                <w:color w:val="000000"/>
-              </w:rPr>
-              <w:t xml:space="preserve">RNF 09 - </w:t>
-            </w:r>
-          </w:p>
-        </w:tc>
-        <w:tc>
-          <w:tcPr>
-            <w:tcW w:w="4489" w:type="dxa"/>
-          </w:tcPr>
           <w:p>
             <w:pPr>
               <w:pBdr>
@@ -14999,7 +15355,7 @@
           <w:szCs w:val="22"/>
         </w:rPr>
       </w:pPr>
-      <w:bookmarkStart w:id="48" w:name="_Toc114483192"/>
+      <w:bookmarkStart w:id="47" w:name="_Toc114483192"/>
       <w:r>
         <w:rPr>
           <w:rFonts w:ascii="Arial" w:eastAsia="Arial" w:hAnsi="Arial" w:cs="Arial"/>
@@ -15010,7 +15366,7 @@
         </w:rPr>
         <w:t>4. Aspectos legales (normas o leyes)</w:t>
       </w:r>
-      <w:bookmarkEnd w:id="48"/>
+      <w:bookmarkEnd w:id="47"/>
     </w:p>
     <w:p>
       <w:pPr>
@@ -15081,7 +15437,7 @@
           <w:szCs w:val="22"/>
         </w:rPr>
       </w:pPr>
-      <w:bookmarkStart w:id="49" w:name="_Toc114483193"/>
+      <w:bookmarkStart w:id="48" w:name="_Toc114483193"/>
       <w:r>
         <w:rPr>
           <w:rFonts w:ascii="Arial" w:eastAsia="Arial" w:hAnsi="Arial" w:cs="Arial"/>
@@ -15092,7 +15448,7 @@
         </w:rPr>
         <w:t>5. Restricciones del software</w:t>
       </w:r>
-      <w:bookmarkEnd w:id="49"/>
+      <w:bookmarkEnd w:id="48"/>
     </w:p>
     <w:p>
       <w:pPr>
@@ -15161,37 +15517,6 @@
         <w:rPr>
           <w:rFonts w:ascii="Arial" w:eastAsia="Arial" w:hAnsi="Arial" w:cs="Arial"/>
           <w:color w:val="262626"/>
-        </w:rPr>
-      </w:pPr>
-    </w:p>
-    <w:p>
-      <w:pPr>
-        <w:pStyle w:val="Ttulo1"/>
-        <w:rPr>
-          <w:rFonts w:ascii="Arial" w:eastAsia="Arial" w:hAnsi="Arial" w:cs="Arial"/>
-          <w:b/>
-          <w:color w:val="000000"/>
-          <w:sz w:val="22"/>
-          <w:szCs w:val="22"/>
-        </w:rPr>
-      </w:pPr>
-      <w:bookmarkStart w:id="50" w:name="_Toc114483194"/>
-      <w:r>
-        <w:rPr>
-          <w:rFonts w:ascii="Arial" w:eastAsia="Arial" w:hAnsi="Arial" w:cs="Arial"/>
-          <w:b/>
-          <w:color w:val="000000"/>
-          <w:sz w:val="22"/>
-          <w:szCs w:val="22"/>
-        </w:rPr>
-        <w:t>6. Anexos</w:t>
-      </w:r>
-      <w:bookmarkEnd w:id="50"/>
-    </w:p>
-    <w:p>
-      <w:pPr>
-        <w:rPr>
-          <w:rFonts w:ascii="Arial" w:eastAsia="Arial" w:hAnsi="Arial" w:cs="Arial"/>
         </w:rPr>
       </w:pPr>
     </w:p>
@@ -15710,7 +16035,21 @@
               <w:rFonts w:ascii="Arial" w:eastAsia="Arial" w:hAnsi="Arial" w:cs="Arial"/>
               <w:color w:val="000000"/>
             </w:rPr>
-            <w:t>PetCare</w:t>
+            <w:t>Pet</w:t>
+          </w:r>
+          <w:r>
+            <w:rPr>
+              <w:rFonts w:ascii="Arial" w:eastAsia="Arial" w:hAnsi="Arial" w:cs="Arial"/>
+              <w:color w:val="000000"/>
+            </w:rPr>
+            <w:t xml:space="preserve">’s </w:t>
+          </w:r>
+          <w:r>
+            <w:rPr>
+              <w:rFonts w:ascii="Arial" w:eastAsia="Arial" w:hAnsi="Arial" w:cs="Arial"/>
+              <w:color w:val="000000"/>
+            </w:rPr>
+            <w:t>Care</w:t>
           </w:r>
         </w:p>
       </w:tc>

</xml_diff>